<commit_message>
Updated sprint 5 review
Completed the review section of sprint 5
</commit_message>
<xml_diff>
--- a/Documents/Sprints/PRCO204 Sprint 5.docx
+++ b/Documents/Sprints/PRCO204 Sprint 5.docx
@@ -10,8 +10,6 @@
         </w:rPr>
       </w:pPr>
       <w:bookmarkStart w:id="0" w:name="_Hlk32566194"/>
-      <w:bookmarkStart w:id="1" w:name="_GoBack"/>
-      <w:bookmarkEnd w:id="1"/>
       <w:r>
         <w:rPr>
           <w:b/>
@@ -1414,6 +1412,12 @@
                 <w:rFonts w:cstheme="minorHAnsi"/>
               </w:rPr>
             </w:pPr>
+            <w:r>
+              <w:rPr>
+                <w:rFonts w:cstheme="minorHAnsi"/>
+              </w:rPr>
+              <w:t>1</w:t>
+            </w:r>
           </w:p>
         </w:tc>
         <w:tc>
@@ -1427,6 +1431,13 @@
                 <w:rFonts w:cstheme="minorHAnsi"/>
               </w:rPr>
             </w:pPr>
+            <w:r>
+              <w:rPr>
+                <w:rFonts w:cstheme="minorHAnsi"/>
+                <w:highlight w:val="yellow"/>
+              </w:rPr>
+              <w:t>In Progress</w:t>
+            </w:r>
           </w:p>
         </w:tc>
         <w:tc>
@@ -1440,6 +1451,12 @@
                 <w:rFonts w:cstheme="minorHAnsi"/>
               </w:rPr>
             </w:pPr>
+            <w:r>
+              <w:rPr>
+                <w:rFonts w:cstheme="minorHAnsi"/>
+              </w:rPr>
+              <w:t>1</w:t>
+            </w:r>
           </w:p>
         </w:tc>
         <w:tc>
@@ -1453,6 +1470,12 @@
                 <w:rFonts w:cstheme="minorHAnsi"/>
               </w:rPr>
             </w:pPr>
+            <w:r>
+              <w:rPr>
+                <w:rFonts w:cstheme="minorHAnsi"/>
+              </w:rPr>
+              <w:t>Coding completed. Waiting for implementation.</w:t>
+            </w:r>
           </w:p>
         </w:tc>
       </w:tr>
@@ -1487,6 +1510,12 @@
                 <w:rFonts w:cstheme="minorHAnsi"/>
               </w:rPr>
             </w:pPr>
+            <w:r>
+              <w:rPr>
+                <w:rFonts w:cstheme="minorHAnsi"/>
+              </w:rPr>
+              <w:t>2</w:t>
+            </w:r>
           </w:p>
         </w:tc>
         <w:tc>
@@ -1500,6 +1529,13 @@
                 <w:rFonts w:cstheme="minorHAnsi"/>
               </w:rPr>
             </w:pPr>
+            <w:r>
+              <w:rPr>
+                <w:rFonts w:cstheme="minorHAnsi"/>
+                <w:highlight w:val="green"/>
+              </w:rPr>
+              <w:t>Complete</w:t>
+            </w:r>
           </w:p>
         </w:tc>
         <w:tc>
@@ -1513,6 +1549,12 @@
                 <w:rFonts w:cstheme="minorHAnsi"/>
               </w:rPr>
             </w:pPr>
+            <w:r>
+              <w:rPr>
+                <w:rFonts w:cstheme="minorHAnsi"/>
+              </w:rPr>
+              <w:t>0</w:t>
+            </w:r>
           </w:p>
         </w:tc>
         <w:tc>
@@ -1526,6 +1568,12 @@
                 <w:rFonts w:cstheme="minorHAnsi"/>
               </w:rPr>
             </w:pPr>
+            <w:r>
+              <w:rPr>
+                <w:rFonts w:cstheme="minorHAnsi"/>
+              </w:rPr>
+              <w:t>Updated terms and conditions and legal footer.</w:t>
+            </w:r>
           </w:p>
         </w:tc>
       </w:tr>
@@ -1560,6 +1608,12 @@
                 <w:rFonts w:cstheme="minorHAnsi"/>
               </w:rPr>
             </w:pPr>
+            <w:r>
+              <w:rPr>
+                <w:rFonts w:cstheme="minorHAnsi"/>
+              </w:rPr>
+              <w:t>3</w:t>
+            </w:r>
           </w:p>
         </w:tc>
         <w:tc>
@@ -1573,6 +1627,13 @@
                 <w:rFonts w:cstheme="minorHAnsi"/>
               </w:rPr>
             </w:pPr>
+            <w:r>
+              <w:rPr>
+                <w:rFonts w:cstheme="minorHAnsi"/>
+                <w:highlight w:val="green"/>
+              </w:rPr>
+              <w:t>Complete</w:t>
+            </w:r>
           </w:p>
         </w:tc>
         <w:tc>
@@ -1586,6 +1647,12 @@
                 <w:rFonts w:cstheme="minorHAnsi"/>
               </w:rPr>
             </w:pPr>
+            <w:r>
+              <w:rPr>
+                <w:rFonts w:cstheme="minorHAnsi"/>
+              </w:rPr>
+              <w:t>0</w:t>
+            </w:r>
           </w:p>
         </w:tc>
         <w:tc>
@@ -1599,6 +1666,19 @@
                 <w:rFonts w:cstheme="minorHAnsi"/>
               </w:rPr>
             </w:pPr>
+            <w:r>
+              <w:rPr>
+                <w:rFonts w:cstheme="minorHAnsi"/>
+              </w:rPr>
+              <w:t xml:space="preserve">Added a more encompassing colour scheme and increased </w:t>
+            </w:r>
+            <w:r>
+              <w:rPr>
+                <w:rFonts w:cstheme="minorHAnsi"/>
+              </w:rPr>
+              <w:lastRenderedPageBreak/>
+              <w:t>size of buttons.</w:t>
+            </w:r>
           </w:p>
         </w:tc>
       </w:tr>
@@ -1618,6 +1698,7 @@
               <w:rPr>
                 <w:rFonts w:cstheme="minorHAnsi"/>
               </w:rPr>
+              <w:lastRenderedPageBreak/>
               <w:t>Application factsheet</w:t>
             </w:r>
           </w:p>
@@ -1633,6 +1714,12 @@
                 <w:rFonts w:cstheme="minorHAnsi"/>
               </w:rPr>
             </w:pPr>
+            <w:r>
+              <w:rPr>
+                <w:rFonts w:cstheme="minorHAnsi"/>
+              </w:rPr>
+              <w:t>2</w:t>
+            </w:r>
           </w:p>
         </w:tc>
         <w:tc>
@@ -1646,6 +1733,13 @@
                 <w:rFonts w:cstheme="minorHAnsi"/>
               </w:rPr>
             </w:pPr>
+            <w:r>
+              <w:rPr>
+                <w:rFonts w:cstheme="minorHAnsi"/>
+                <w:highlight w:val="yellow"/>
+              </w:rPr>
+              <w:t>In Progress</w:t>
+            </w:r>
           </w:p>
         </w:tc>
         <w:tc>
@@ -1659,6 +1753,12 @@
                 <w:rFonts w:cstheme="minorHAnsi"/>
               </w:rPr>
             </w:pPr>
+            <w:r>
+              <w:rPr>
+                <w:rFonts w:cstheme="minorHAnsi"/>
+              </w:rPr>
+              <w:t>2</w:t>
+            </w:r>
           </w:p>
         </w:tc>
         <w:tc>
@@ -1672,6 +1772,12 @@
                 <w:rFonts w:cstheme="minorHAnsi"/>
               </w:rPr>
             </w:pPr>
+            <w:r>
+              <w:rPr>
+                <w:rFonts w:cstheme="minorHAnsi"/>
+              </w:rPr>
+              <w:t>Continually adding more to the factsheet as we add more functionality.</w:t>
+            </w:r>
           </w:p>
         </w:tc>
       </w:tr>
@@ -1691,7 +1797,6 @@
               <w:rPr>
                 <w:rFonts w:cstheme="minorHAnsi"/>
               </w:rPr>
-              <w:lastRenderedPageBreak/>
               <w:t>HCI review and implementation</w:t>
             </w:r>
           </w:p>
@@ -1707,6 +1812,12 @@
                 <w:rFonts w:cstheme="minorHAnsi"/>
               </w:rPr>
             </w:pPr>
+            <w:r>
+              <w:rPr>
+                <w:rFonts w:cstheme="minorHAnsi"/>
+              </w:rPr>
+              <w:t>4</w:t>
+            </w:r>
           </w:p>
         </w:tc>
         <w:tc>
@@ -1720,6 +1831,13 @@
                 <w:rFonts w:cstheme="minorHAnsi"/>
               </w:rPr>
             </w:pPr>
+            <w:r>
+              <w:rPr>
+                <w:rFonts w:cstheme="minorHAnsi"/>
+                <w:highlight w:val="yellow"/>
+              </w:rPr>
+              <w:t>In Progress</w:t>
+            </w:r>
           </w:p>
         </w:tc>
         <w:tc>
@@ -1733,6 +1851,12 @@
                 <w:rFonts w:cstheme="minorHAnsi"/>
               </w:rPr>
             </w:pPr>
+            <w:r>
+              <w:rPr>
+                <w:rFonts w:cstheme="minorHAnsi"/>
+              </w:rPr>
+              <w:t>1</w:t>
+            </w:r>
           </w:p>
         </w:tc>
         <w:tc>
@@ -1746,6 +1870,12 @@
                 <w:rFonts w:cstheme="minorHAnsi"/>
               </w:rPr>
             </w:pPr>
+            <w:r>
+              <w:rPr>
+                <w:rFonts w:cstheme="minorHAnsi"/>
+              </w:rPr>
+              <w:t>Wrote up feedback. Currently implementing desirable changes and bugfixes.</w:t>
+            </w:r>
           </w:p>
         </w:tc>
       </w:tr>
@@ -1780,6 +1910,12 @@
                 <w:rFonts w:cstheme="minorHAnsi"/>
               </w:rPr>
             </w:pPr>
+            <w:r>
+              <w:rPr>
+                <w:rFonts w:cstheme="minorHAnsi"/>
+              </w:rPr>
+              <w:t>20</w:t>
+            </w:r>
           </w:p>
         </w:tc>
         <w:tc>
@@ -1793,6 +1929,13 @@
                 <w:rFonts w:cstheme="minorHAnsi"/>
               </w:rPr>
             </w:pPr>
+            <w:r>
+              <w:rPr>
+                <w:rFonts w:cstheme="minorHAnsi"/>
+                <w:highlight w:val="yellow"/>
+              </w:rPr>
+              <w:t>In Progress</w:t>
+            </w:r>
           </w:p>
         </w:tc>
         <w:tc>
@@ -1806,6 +1949,12 @@
                 <w:rFonts w:cstheme="minorHAnsi"/>
               </w:rPr>
             </w:pPr>
+            <w:r>
+              <w:rPr>
+                <w:rFonts w:cstheme="minorHAnsi"/>
+              </w:rPr>
+              <w:t>7</w:t>
+            </w:r>
           </w:p>
         </w:tc>
         <w:tc>
@@ -1819,6 +1968,12 @@
                 <w:rFonts w:cstheme="minorHAnsi"/>
               </w:rPr>
             </w:pPr>
+            <w:r>
+              <w:rPr>
+                <w:rFonts w:cstheme="minorHAnsi"/>
+              </w:rPr>
+              <w:t>Report has been separated into parts and is continually being added too.</w:t>
+            </w:r>
           </w:p>
         </w:tc>
       </w:tr>
@@ -1853,6 +2008,12 @@
                 <w:rFonts w:cstheme="minorHAnsi"/>
               </w:rPr>
             </w:pPr>
+            <w:r>
+              <w:rPr>
+                <w:rFonts w:cstheme="minorHAnsi"/>
+              </w:rPr>
+              <w:t>3</w:t>
+            </w:r>
           </w:p>
         </w:tc>
         <w:tc>
@@ -1866,6 +2027,13 @@
                 <w:rFonts w:cstheme="minorHAnsi"/>
               </w:rPr>
             </w:pPr>
+            <w:r>
+              <w:rPr>
+                <w:rFonts w:cstheme="minorHAnsi"/>
+                <w:highlight w:val="yellow"/>
+              </w:rPr>
+              <w:t>In Progress</w:t>
+            </w:r>
           </w:p>
         </w:tc>
         <w:tc>
@@ -1879,6 +2047,12 @@
                 <w:rFonts w:cstheme="minorHAnsi"/>
               </w:rPr>
             </w:pPr>
+            <w:r>
+              <w:rPr>
+                <w:rFonts w:cstheme="minorHAnsi"/>
+              </w:rPr>
+              <w:t>1</w:t>
+            </w:r>
           </w:p>
         </w:tc>
         <w:tc>
@@ -1892,6 +2066,12 @@
                 <w:rFonts w:cstheme="minorHAnsi"/>
               </w:rPr>
             </w:pPr>
+            <w:r>
+              <w:rPr>
+                <w:rFonts w:cstheme="minorHAnsi"/>
+              </w:rPr>
+              <w:t>Creating more tests as final code is added.</w:t>
+            </w:r>
           </w:p>
         </w:tc>
       </w:tr>
@@ -1926,6 +2106,12 @@
                 <w:rFonts w:cstheme="minorHAnsi"/>
               </w:rPr>
             </w:pPr>
+            <w:r>
+              <w:rPr>
+                <w:rFonts w:cstheme="minorHAnsi"/>
+              </w:rPr>
+              <w:t>3</w:t>
+            </w:r>
           </w:p>
         </w:tc>
         <w:tc>
@@ -1939,6 +2125,13 @@
                 <w:rFonts w:cstheme="minorHAnsi"/>
               </w:rPr>
             </w:pPr>
+            <w:r>
+              <w:rPr>
+                <w:rFonts w:cstheme="minorHAnsi"/>
+                <w:highlight w:val="green"/>
+              </w:rPr>
+              <w:t>Complete</w:t>
+            </w:r>
           </w:p>
         </w:tc>
         <w:tc>
@@ -1952,6 +2145,12 @@
                 <w:rFonts w:cstheme="minorHAnsi"/>
               </w:rPr>
             </w:pPr>
+            <w:r>
+              <w:rPr>
+                <w:rFonts w:cstheme="minorHAnsi"/>
+              </w:rPr>
+              <w:t>0</w:t>
+            </w:r>
           </w:p>
         </w:tc>
         <w:tc>
@@ -1965,6 +2164,12 @@
                 <w:rFonts w:cstheme="minorHAnsi"/>
               </w:rPr>
             </w:pPr>
+            <w:r>
+              <w:rPr>
+                <w:rFonts w:cstheme="minorHAnsi"/>
+              </w:rPr>
+              <w:t>Added to the report.</w:t>
+            </w:r>
           </w:p>
         </w:tc>
       </w:tr>

</xml_diff>